<commit_message>
adding assignment 11 and updating main page w A11 link
</commit_message>
<xml_diff>
--- a/CSCE242/Submittable Links/Brewery Participation Link.docx
+++ b/CSCE242/Submittable Links/Brewery Participation Link.docx
@@ -12,16 +12,13 @@
         <w:rPr>
           <w:rFonts w:ascii="Helvetica Neue" w:eastAsia="Times New Roman" w:hAnsi="Helvetica Neue" w:cs="Times New Roman"/>
           <w:color w:val="212529"/>
-          <w:sz w:val="17"/>
-          <w:szCs w:val="17"/>
+          <w:sz w:val="20"/>
+          <w:szCs w:val="20"/>
         </w:rPr>
-        <w:t>https://zarikayy.github.io/CSCE242/MainPage/index.html</w:t>
+        <w:t>https://zarikayy.github.io/CSCE242/InClass/open-breweries/index.html</w:t>
       </w:r>
     </w:p>
-    <w:p>
-      <w:bookmarkStart w:id="0" w:name="_GoBack"/>
-      <w:bookmarkEnd w:id="0"/>
-    </w:p>
+    <w:p/>
     <w:sectPr>
       <w:pgSz w:w="12240" w:h="15840"/>
       <w:pgMar w:top="1440" w:right="1440" w:bottom="1440" w:left="1440" w:header="720" w:footer="720" w:gutter="0"/>
@@ -151,6 +148,7 @@
     <w:lsdException w:name="HTML Sample" w:semiHidden="1" w:unhideWhenUsed="1"/>
     <w:lsdException w:name="HTML Typewriter" w:semiHidden="1" w:unhideWhenUsed="1"/>
     <w:lsdException w:name="HTML Variable" w:semiHidden="1" w:unhideWhenUsed="1"/>
+    <w:lsdException w:name="Normal Table" w:semiHidden="1" w:unhideWhenUsed="1"/>
     <w:lsdException w:name="annotation subject" w:semiHidden="1" w:unhideWhenUsed="1"/>
     <w:lsdException w:name="No List" w:semiHidden="1" w:unhideWhenUsed="1"/>
     <w:lsdException w:name="Outline List 1" w:semiHidden="1" w:unhideWhenUsed="1"/>
@@ -197,8 +195,10 @@
     <w:lsdException w:name="Table Subtle 2" w:semiHidden="1" w:unhideWhenUsed="1"/>
     <w:lsdException w:name="Table Web 1" w:semiHidden="1" w:unhideWhenUsed="1"/>
     <w:lsdException w:name="Table Web 2" w:semiHidden="1" w:unhideWhenUsed="1"/>
+    <w:lsdException w:name="Table Web 3" w:semiHidden="1" w:unhideWhenUsed="1"/>
     <w:lsdException w:name="Balloon Text" w:semiHidden="1" w:unhideWhenUsed="1"/>
     <w:lsdException w:name="Table Grid" w:uiPriority="39"/>
+    <w:lsdException w:name="Table Theme" w:semiHidden="1" w:unhideWhenUsed="1"/>
     <w:lsdException w:name="Placeholder Text" w:semiHidden="1"/>
     <w:lsdException w:name="No Spacing" w:uiPriority="1" w:qFormat="1"/>
     <w:lsdException w:name="Light Shading" w:uiPriority="60"/>

</xml_diff>